<commit_message>
add:Prototype CU32, CU33, CU34
</commit_message>
<xml_diff>
--- a/Documentación/CU-32_RegistrarPromoción/Descripcion.docx
+++ b/Documentación/CU-32_RegistrarPromoción/Descripcion.docx
@@ -472,10 +472,13 @@
               <w:t>nombre]”</w:t>
             </w:r>
             <w:r>
-              <w:t xml:space="preserve"> y un formulario con las siguientes características: “porcentaje de descuento”, “cantidad máxima”, cantidad mínima”, “fecha de inicio” y “fecha de fin", un botón “Registrar” deshabilitado y el botón “Volver”. </w:t>
-            </w:r>
-            <w:r>
-              <w:t>(</w:t>
+              <w:t xml:space="preserve"> y un formulario con las siguientes características: “porcentaje de descuento”, “cantidad máxima”, </w:t>
+            </w:r>
+            <w:r>
+              <w:t>“</w:t>
+            </w:r>
+            <w:r>
+              <w:t>cantidad mínima”, “fecha de inicio” y “fecha de fin", un botón “Registrar” deshabilitado y el botón “Volver”. (</w:t>
             </w:r>
             <w:r>
               <w:t>FA-0</w:t>
@@ -2711,6 +2714,7 @@
   <w:style w:type="character" w:default="1" w:styleId="Fuentedeprrafopredeter">
     <w:name w:val="Default Paragraph Font"/>
     <w:uiPriority w:val="1"/>
+    <w:semiHidden/>
     <w:unhideWhenUsed/>
   </w:style>
   <w:style w:type="table" w:default="1" w:styleId="Tablanormal">

</xml_diff>

<commit_message>
edit:diagram name CU32, CU33, CU34, CU35
</commit_message>
<xml_diff>
--- a/Documentación/CU-32_RegistrarPromoción/Descripcion.docx
+++ b/Documentación/CU-32_RegistrarPromoción/Descripcion.docx
@@ -244,15 +244,7 @@
               <w:t>INVENTARIO</w:t>
             </w:r>
             <w:r>
-              <w:t xml:space="preserve"> con cantidad mayor a 1, </w:t>
-            </w:r>
-            <w:proofErr w:type="spellStart"/>
-            <w:r>
-              <w:t>fechaCaducidad</w:t>
-            </w:r>
-            <w:proofErr w:type="spellEnd"/>
-            <w:r>
-              <w:t xml:space="preserve"> mayor a el día de mañana </w:t>
+              <w:t xml:space="preserve"> con cantidad mayor a 1, fechaCaducidad mayor a el día de mañana </w:t>
             </w:r>
             <w:r>
               <w:t xml:space="preserve">y no este registrado en </w:t>
@@ -303,7 +295,6 @@
             <w:r>
               <w:t xml:space="preserve">El sistema muestra la ventana </w:t>
             </w:r>
-            <w:proofErr w:type="spellStart"/>
             <w:r>
               <w:t>Registrar</w:t>
             </w:r>
@@ -311,54 +302,52 @@
               <w:t>Promocion</w:t>
             </w:r>
             <w:r>
-              <w:t>View</w:t>
-            </w:r>
-            <w:proofErr w:type="spellEnd"/>
+              <w:t xml:space="preserve">View </w:t>
+            </w:r>
+            <w:r>
+              <w:t xml:space="preserve">con una tabla de </w:t>
+            </w:r>
+            <w:r>
+              <w:t>PRODUCTO</w:t>
+            </w:r>
+            <w:r>
+              <w:t>INVENTARIO</w:t>
+            </w:r>
+            <w:r>
+              <w:t>s</w:t>
+            </w:r>
+            <w:r>
+              <w:t xml:space="preserve"> que contiene: nombre, cantidad</w:t>
+            </w:r>
             <w:r>
               <w:t xml:space="preserve"> </w:t>
             </w:r>
             <w:r>
-              <w:t xml:space="preserve">con una tabla de </w:t>
-            </w:r>
-            <w:proofErr w:type="spellStart"/>
-            <w:r>
-              <w:t>PRODUCTO</w:t>
-            </w:r>
-            <w:r>
-              <w:t>INVENTARIO</w:t>
-            </w:r>
-            <w:r>
-              <w:t>s</w:t>
-            </w:r>
-            <w:proofErr w:type="spellEnd"/>
-            <w:r>
-              <w:t xml:space="preserve"> que contiene: nombre, cantidad</w:t>
+              <w:t xml:space="preserve">y </w:t>
+            </w:r>
+            <w:r>
+              <w:t>si esPercedero</w:t>
+            </w:r>
+            <w:r>
+              <w:t xml:space="preserve">, </w:t>
+            </w:r>
+            <w:r>
+              <w:t xml:space="preserve">por </w:t>
+            </w:r>
+            <w:r>
+              <w:t>último,</w:t>
+            </w:r>
+            <w:r>
+              <w:t xml:space="preserve"> muestra el botón “Registrar” deshabilitado</w:t>
             </w:r>
             <w:r>
               <w:t xml:space="preserve"> </w:t>
             </w:r>
             <w:r>
-              <w:t xml:space="preserve">y </w:t>
-            </w:r>
-            <w:r>
-              <w:t xml:space="preserve">si </w:t>
-            </w:r>
-            <w:proofErr w:type="spellStart"/>
-            <w:r>
-              <w:t>esPercedero</w:t>
-            </w:r>
-            <w:proofErr w:type="spellEnd"/>
-            <w:r>
-              <w:t xml:space="preserve">, </w:t>
-            </w:r>
-            <w:r>
-              <w:t xml:space="preserve">por </w:t>
-            </w:r>
-            <w:r>
-              <w:t>último,</w:t>
-            </w:r>
-            <w:r>
-              <w:t xml:space="preserve"> muestra el botón “Registrar” deshabilitado y el botón “Volver”.</w:t>
+              <w:t>y una barra de búsqueda</w:t>
+            </w:r>
+            <w:r>
+              <w:t>.</w:t>
             </w:r>
             <w:r>
               <w:t xml:space="preserve"> </w:t>
@@ -371,6 +360,9 @@
             </w:r>
             <w:r>
               <w:t>)</w:t>
+            </w:r>
+            <w:r>
+              <w:t xml:space="preserve"> (FA-01)</w:t>
             </w:r>
           </w:p>
           <w:p>
@@ -388,15 +380,6 @@
             <w:r>
               <w:t xml:space="preserve"> producto de la tabla.</w:t>
             </w:r>
-            <w:r>
-              <w:t xml:space="preserve"> (</w:t>
-            </w:r>
-            <w:r>
-              <w:t>FA-01</w:t>
-            </w:r>
-            <w:r>
-              <w:t>)</w:t>
-            </w:r>
           </w:p>
           <w:p>
             <w:pPr>
@@ -436,13 +419,7 @@
               <w:t>.</w:t>
             </w:r>
             <w:r>
-              <w:t xml:space="preserve"> (</w:t>
-            </w:r>
-            <w:r>
-              <w:t>FA-01</w:t>
-            </w:r>
-            <w:r>
-              <w:t>)</w:t>
+              <w:t xml:space="preserve"> </w:t>
             </w:r>
           </w:p>
           <w:p>
@@ -457,11 +434,9 @@
             <w:r>
               <w:t xml:space="preserve">El sistema muestra la ventana </w:t>
             </w:r>
-            <w:proofErr w:type="spellStart"/>
             <w:r>
               <w:t>WarningView</w:t>
             </w:r>
-            <w:proofErr w:type="spellEnd"/>
             <w:r>
               <w:t xml:space="preserve"> con el mensaje “seleccione la promoción del producto:</w:t>
             </w:r>
@@ -484,7 +459,10 @@
               <w:t>FA-0</w:t>
             </w:r>
             <w:r>
-              <w:t>2)</w:t>
+              <w:t>2</w:t>
+            </w:r>
+            <w:r>
+              <w:t>)</w:t>
             </w:r>
           </w:p>
           <w:p>
@@ -512,7 +490,10 @@
               <w:t>FA-0</w:t>
             </w:r>
             <w:r>
-              <w:t>2)</w:t>
+              <w:t>2</w:t>
+            </w:r>
+            <w:r>
+              <w:t>)</w:t>
             </w:r>
           </w:p>
           <w:p>
@@ -556,7 +537,10 @@
               <w:t>FA-0</w:t>
             </w:r>
             <w:r>
-              <w:t>2)</w:t>
+              <w:t>2</w:t>
+            </w:r>
+            <w:r>
+              <w:t>)</w:t>
             </w:r>
           </w:p>
           <w:p>
@@ -577,22 +561,15 @@
             <w:r>
               <w:t xml:space="preserve"> dentro de la base de datos, cierra la ventana </w:t>
             </w:r>
-            <w:proofErr w:type="spellStart"/>
             <w:r>
               <w:t>w</w:t>
             </w:r>
             <w:r>
               <w:t>arningView</w:t>
             </w:r>
-            <w:proofErr w:type="spellEnd"/>
-            <w:r>
-              <w:t xml:space="preserve"> y muestra la ventana </w:t>
-            </w:r>
-            <w:proofErr w:type="spellStart"/>
-            <w:r>
-              <w:t>InfoView</w:t>
-            </w:r>
-            <w:proofErr w:type="spellEnd"/>
+            <w:r>
+              <w:t xml:space="preserve"> y muestra la ventana InfoView</w:t>
+            </w:r>
             <w:r>
               <w:t xml:space="preserve"> con el mensaje “La </w:t>
             </w:r>
@@ -643,19 +620,15 @@
             <w:r>
               <w:t xml:space="preserve">El sistema cierra la ventana </w:t>
             </w:r>
-            <w:proofErr w:type="spellStart"/>
             <w:r>
               <w:t>InfoView</w:t>
             </w:r>
-            <w:proofErr w:type="spellEnd"/>
             <w:r>
               <w:t xml:space="preserve"> y la ventana </w:t>
             </w:r>
-            <w:proofErr w:type="spellStart"/>
             <w:r>
               <w:t>RegistrarPromocionView</w:t>
             </w:r>
-            <w:proofErr w:type="spellEnd"/>
             <w:r>
               <w:t>.</w:t>
             </w:r>
@@ -705,10 +678,7 @@
               <w:jc w:val="both"/>
             </w:pPr>
             <w:r>
-              <w:t>FA-01 Volver</w:t>
-            </w:r>
-            <w:r>
-              <w:t>.</w:t>
+              <w:t>FA-01 Clic en barra de “Búsqueda”</w:t>
             </w:r>
           </w:p>
           <w:p>
@@ -716,12 +686,12 @@
               <w:pStyle w:val="Prrafodelista"/>
               <w:numPr>
                 <w:ilvl w:val="0"/>
-                <w:numId w:val="10"/>
+                <w:numId w:val="12"/>
               </w:numPr>
               <w:jc w:val="both"/>
             </w:pPr>
             <w:r>
-              <w:t>El actor hace clic en el botón “Volver”</w:t>
+              <w:t>El actor ingresa información en la búsqueda</w:t>
             </w:r>
           </w:p>
           <w:p>
@@ -729,20 +699,12 @@
               <w:pStyle w:val="Prrafodelista"/>
               <w:numPr>
                 <w:ilvl w:val="0"/>
-                <w:numId w:val="10"/>
+                <w:numId w:val="12"/>
               </w:numPr>
               <w:jc w:val="both"/>
             </w:pPr>
             <w:r>
-              <w:t xml:space="preserve">El sistema cierra la ventana </w:t>
-            </w:r>
-            <w:proofErr w:type="spellStart"/>
-            <w:r>
-              <w:t>RegistrarPromocionView</w:t>
-            </w:r>
-            <w:proofErr w:type="spellEnd"/>
-            <w:r>
-              <w:t>.</w:t>
+              <w:t xml:space="preserve">El sistema filtra la información de PRODUCTO (nombre) y muestra los resultados obtenidos. </w:t>
             </w:r>
           </w:p>
           <w:p>
@@ -750,12 +712,15 @@
               <w:pStyle w:val="Prrafodelista"/>
               <w:numPr>
                 <w:ilvl w:val="0"/>
-                <w:numId w:val="10"/>
+                <w:numId w:val="12"/>
               </w:numPr>
               <w:jc w:val="both"/>
             </w:pPr>
             <w:r>
-              <w:t>Fin del caso de uso.</w:t>
+              <w:t>Regresa al flujo normal 2.</w:t>
+            </w:r>
+            <w:r>
+              <w:t xml:space="preserve"> </w:t>
             </w:r>
           </w:p>
           <w:p>
@@ -763,16 +728,17 @@
               <w:jc w:val="both"/>
             </w:pPr>
             <w:r>
-              <w:t xml:space="preserve">FA-02 Volver dentro de la ventana </w:t>
-            </w:r>
-            <w:proofErr w:type="spellStart"/>
-            <w:r>
-              <w:t>w</w:t>
+              <w:t>FA-0</w:t>
+            </w:r>
+            <w:r>
+              <w:t>2</w:t>
+            </w:r>
+            <w:r>
+              <w:t xml:space="preserve"> Volver dentro de la ventana w</w:t>
             </w:r>
             <w:r>
               <w:t>arningView</w:t>
             </w:r>
-            <w:proofErr w:type="spellEnd"/>
             <w:r>
               <w:t>.</w:t>
             </w:r>
@@ -787,6 +753,7 @@
               <w:jc w:val="both"/>
             </w:pPr>
             <w:r>
+              <w:lastRenderedPageBreak/>
               <w:t>El actor hace clic en el botón “Volver”</w:t>
             </w:r>
           </w:p>
@@ -800,20 +767,14 @@
               <w:jc w:val="both"/>
             </w:pPr>
             <w:r>
-              <w:lastRenderedPageBreak/>
               <w:t>El sistema cierra la ventana</w:t>
             </w:r>
             <w:r>
-              <w:t xml:space="preserve"> </w:t>
-            </w:r>
-            <w:proofErr w:type="spellStart"/>
-            <w:r>
-              <w:t>w</w:t>
+              <w:t xml:space="preserve"> w</w:t>
             </w:r>
             <w:r>
               <w:t>arningView</w:t>
             </w:r>
-            <w:proofErr w:type="spellEnd"/>
             <w:r>
               <w:t>.</w:t>
             </w:r>
@@ -890,11 +851,9 @@
             <w:r>
               <w:t xml:space="preserve">El sistema muestra en pantalla la ventana </w:t>
             </w:r>
-            <w:proofErr w:type="spellStart"/>
             <w:r>
               <w:t>ErrorView</w:t>
             </w:r>
-            <w:proofErr w:type="spellEnd"/>
             <w:r>
               <w:t xml:space="preserve"> con el mensaje “No se pudo conectar a </w:t>
             </w:r>
@@ -934,19 +893,15 @@
             <w:r>
               <w:t xml:space="preserve">El sistema cierra las ventanas </w:t>
             </w:r>
-            <w:proofErr w:type="spellStart"/>
             <w:r>
               <w:t>ErrorView</w:t>
             </w:r>
-            <w:proofErr w:type="spellEnd"/>
             <w:r>
               <w:t xml:space="preserve"> y </w:t>
             </w:r>
-            <w:proofErr w:type="spellStart"/>
             <w:r>
               <w:t>RegistrarPromocionView</w:t>
             </w:r>
-            <w:proofErr w:type="spellEnd"/>
             <w:r>
               <w:t xml:space="preserve">. </w:t>
             </w:r>
@@ -1986,6 +1941,92 @@
     </w:lvl>
   </w:abstractNum>
   <w:abstractNum w:abstractNumId="10" w15:restartNumberingAfterBreak="0">
+    <w:nsid w:val="61C515A8"/>
+    <w:multiLevelType w:val="hybridMultilevel"/>
+    <w:tmpl w:val="F9A26C66"/>
+    <w:lvl w:ilvl="0" w:tplc="080A000F">
+      <w:start w:val="1"/>
+      <w:numFmt w:val="decimal"/>
+      <w:lvlText w:val="%1."/>
+      <w:lvlJc w:val="left"/>
+      <w:pPr>
+        <w:ind w:left="720" w:hanging="360"/>
+      </w:pPr>
+    </w:lvl>
+    <w:lvl w:ilvl="1" w:tplc="080A0019" w:tentative="1">
+      <w:start w:val="1"/>
+      <w:numFmt w:val="lowerLetter"/>
+      <w:lvlText w:val="%2."/>
+      <w:lvlJc w:val="left"/>
+      <w:pPr>
+        <w:ind w:left="1440" w:hanging="360"/>
+      </w:pPr>
+    </w:lvl>
+    <w:lvl w:ilvl="2" w:tplc="080A001B" w:tentative="1">
+      <w:start w:val="1"/>
+      <w:numFmt w:val="lowerRoman"/>
+      <w:lvlText w:val="%3."/>
+      <w:lvlJc w:val="right"/>
+      <w:pPr>
+        <w:ind w:left="2160" w:hanging="180"/>
+      </w:pPr>
+    </w:lvl>
+    <w:lvl w:ilvl="3" w:tplc="080A000F" w:tentative="1">
+      <w:start w:val="1"/>
+      <w:numFmt w:val="decimal"/>
+      <w:lvlText w:val="%4."/>
+      <w:lvlJc w:val="left"/>
+      <w:pPr>
+        <w:ind w:left="2880" w:hanging="360"/>
+      </w:pPr>
+    </w:lvl>
+    <w:lvl w:ilvl="4" w:tplc="080A0019" w:tentative="1">
+      <w:start w:val="1"/>
+      <w:numFmt w:val="lowerLetter"/>
+      <w:lvlText w:val="%5."/>
+      <w:lvlJc w:val="left"/>
+      <w:pPr>
+        <w:ind w:left="3600" w:hanging="360"/>
+      </w:pPr>
+    </w:lvl>
+    <w:lvl w:ilvl="5" w:tplc="080A001B" w:tentative="1">
+      <w:start w:val="1"/>
+      <w:numFmt w:val="lowerRoman"/>
+      <w:lvlText w:val="%6."/>
+      <w:lvlJc w:val="right"/>
+      <w:pPr>
+        <w:ind w:left="4320" w:hanging="180"/>
+      </w:pPr>
+    </w:lvl>
+    <w:lvl w:ilvl="6" w:tplc="080A000F" w:tentative="1">
+      <w:start w:val="1"/>
+      <w:numFmt w:val="decimal"/>
+      <w:lvlText w:val="%7."/>
+      <w:lvlJc w:val="left"/>
+      <w:pPr>
+        <w:ind w:left="5040" w:hanging="360"/>
+      </w:pPr>
+    </w:lvl>
+    <w:lvl w:ilvl="7" w:tplc="080A0019" w:tentative="1">
+      <w:start w:val="1"/>
+      <w:numFmt w:val="lowerLetter"/>
+      <w:lvlText w:val="%8."/>
+      <w:lvlJc w:val="left"/>
+      <w:pPr>
+        <w:ind w:left="5760" w:hanging="360"/>
+      </w:pPr>
+    </w:lvl>
+    <w:lvl w:ilvl="8" w:tplc="080A001B" w:tentative="1">
+      <w:start w:val="1"/>
+      <w:numFmt w:val="lowerRoman"/>
+      <w:lvlText w:val="%9."/>
+      <w:lvlJc w:val="right"/>
+      <w:pPr>
+        <w:ind w:left="6480" w:hanging="180"/>
+      </w:pPr>
+    </w:lvl>
+  </w:abstractNum>
+  <w:abstractNum w:abstractNumId="11" w15:restartNumberingAfterBreak="0">
     <w:nsid w:val="778B5F61"/>
     <w:multiLevelType w:val="hybridMultilevel"/>
     <w:tmpl w:val="4E94DE84"/>
@@ -2105,6 +2146,9 @@
     <w:abstractNumId w:val="1"/>
   </w:num>
   <w:num w:numId="11" w16cid:durableId="1198464674">
+    <w:abstractNumId w:val="11"/>
+  </w:num>
+  <w:num w:numId="12" w16cid:durableId="575896189">
     <w:abstractNumId w:val="10"/>
   </w:num>
 </w:numbering>

</xml_diff>